<commit_message>
Finished majority of circular customization dashboard, just need to iron out some bugs
</commit_message>
<xml_diff>
--- a/Quote.docx
+++ b/Quote.docx
@@ -8,7 +8,7 @@
         <w:jc w:val="right"/>
       </w:pPr>
       <w:r>
-        <w:t>June 17, 2022</w:t>
+        <w:t>June 21, 2022</w:t>
       </w:r>
       <w:r>
         <w:br/>
@@ -33,7 +33,72 @@
     </w:p>
     <w:p>
       <w:r>
-        <w:t>Four(4) liners fabricated from ENTER MATERIAL NAME HERE</w:t>
+        <w:t>One(1) liner fabricated from ENTER MATERIAL NAME HERE</w:t>
+      </w:r>
+      <w:r>
+        <w:br/>
+        <w:br/>
+        <w:t>110'-0.0" diameter X 50'-0.0" deep</w:t>
+      </w:r>
+      <w:r>
+        <w:t xml:space="preserve"> with ENTER DEPTH EXTENSIONS HERE. </w:t>
+      </w:r>
+    </w:p>
+    <w:p>
+      <w:pPr>
+        <w:spacing w:line="480" w:lineRule="auto"/>
+      </w:pPr>
+      <w:r>
+        <w:br/>
+        <w:t>Bottom square footage:                                                                               12,432'</w:t>
+      </w:r>
+      <w:r>
+        <w:br/>
+        <w:t xml:space="preserve">Sidewall square footage:                                                                             </w:t>
+      </w:r>
+      <w:r>
+        <w:t>17,602'</w:t>
+      </w:r>
+      <w:r>
+        <w:br/>
+        <w:t>Square footage:                                                                                              30,034'</w:t>
+      </w:r>
+      <w:r>
+        <w:br/>
+        <w:t xml:space="preserve">5%:                                                                                                                     </w:t>
+      </w:r>
+      <w:r>
+        <w:rPr>
+          <w:u w:val="single"/>
+        </w:rPr>
+        <w:t>1,502'</w:t>
+      </w:r>
+      <w:r>
+        <w:rPr>
+          <w:u w:val="single"/>
+        </w:rPr>
+        <w:br/>
+        <w:t>Total square footage:                                                                                   31,536'</w:t>
+      </w:r>
+      <w:r>
+        <w:br/>
+        <w:t>Cost of material:                                                                                              $2.00</w:t>
+      </w:r>
+    </w:p>
+    <w:p>
+      <w:pPr>
+        <w:spacing w:line="480" w:lineRule="auto"/>
+      </w:pPr>
+      <w:r>
+        <w:br/>
+        <w:t>Liner cost:                                                                                                    $63,071.40</w:t>
+      </w:r>
+      <w:r>
+        <w:rPr>
+          <w:u w:val="single"/>
+        </w:rPr>
+        <w:br/>
+        <w:t>Total cost for one (1) lining system:                                                  $63,071.40</w:t>
       </w:r>
     </w:p>
     <w:sectPr>

</xml_diff>